<commit_message>
change unit plan template
</commit_message>
<xml_diff>
--- a/files/softest/2019/unit-test-plan-template.docx
+++ b/files/softest/2019/unit-test-plan-template.docx
@@ -313,8 +313,6 @@
                 </w14:textFill>
               </w:rPr>
             </w:pPr>
-            <w:bookmarkStart w:id="0" w:name="_GoBack"/>
-            <w:bookmarkEnd w:id="0"/>
           </w:p>
         </w:tc>
       </w:tr>
@@ -351,8 +349,8 @@
       <w:tblGrid>
         <w:gridCol w:w="750"/>
         <w:gridCol w:w="4413"/>
-        <w:gridCol w:w="1605"/>
-        <w:gridCol w:w="2808"/>
+        <w:gridCol w:w="1887"/>
+        <w:gridCol w:w="2526"/>
       </w:tblGrid>
       <w:tr>
         <w:tblPrEx>
@@ -475,7 +473,7 @@
         </w:tc>
         <w:tc>
           <w:tcPr>
-            <w:tcW w:w="1605" w:type="dxa"/>
+            <w:tcW w:w="1887" w:type="dxa"/>
             <w:shd w:val="clear" w:color="auto" w:fill="B8CCE4" w:themeFill="accent1" w:themeFillTint="66"/>
           </w:tcPr>
           <w:p>
@@ -501,7 +499,7 @@
         </w:tc>
         <w:tc>
           <w:tcPr>
-            <w:tcW w:w="2808" w:type="dxa"/>
+            <w:tcW w:w="2526" w:type="dxa"/>
             <w:shd w:val="clear" w:color="auto" w:fill="B8CCE4" w:themeFill="accent1" w:themeFillTint="66"/>
           </w:tcPr>
           <w:p>
@@ -790,7 +788,7 @@
         </w:tc>
         <w:tc>
           <w:tcPr>
-            <w:tcW w:w="1605" w:type="dxa"/>
+            <w:tcW w:w="1887" w:type="dxa"/>
           </w:tcPr>
           <w:p>
             <w:pPr>
@@ -811,7 +809,7 @@
         </w:tc>
         <w:tc>
           <w:tcPr>
-            <w:tcW w:w="2808" w:type="dxa"/>
+            <w:tcW w:w="2526" w:type="dxa"/>
           </w:tcPr>
           <w:p>
             <w:pPr>
@@ -843,7 +841,7 @@
     <w:tbl>
       <w:tblPr>
         <w:tblStyle w:val="9"/>
-        <w:tblW w:w="9576" w:type="dxa"/>
+        <w:tblW w:w="9527" w:type="dxa"/>
         <w:tblInd w:w="0" w:type="dxa"/>
         <w:tblBorders>
           <w:top w:val="single" w:color="auto" w:sz="4" w:space="0"/>
@@ -862,11 +860,12 @@
         </w:tblCellMar>
       </w:tblPr>
       <w:tblGrid>
-        <w:gridCol w:w="673"/>
-        <w:gridCol w:w="5066"/>
-        <w:gridCol w:w="1269"/>
-        <w:gridCol w:w="1020"/>
-        <w:gridCol w:w="1548"/>
+        <w:gridCol w:w="605"/>
+        <w:gridCol w:w="3795"/>
+        <w:gridCol w:w="1275"/>
+        <w:gridCol w:w="1088"/>
+        <w:gridCol w:w="1225"/>
+        <w:gridCol w:w="1539"/>
       </w:tblGrid>
       <w:tr>
         <w:tblPrEx>
@@ -888,7 +887,7 @@
         </w:tblPrEx>
         <w:tc>
           <w:tcPr>
-            <w:tcW w:w="7008" w:type="dxa"/>
+            <w:tcW w:w="5675" w:type="dxa"/>
             <w:gridSpan w:val="3"/>
             <w:shd w:val="clear" w:color="auto" w:fill="366091" w:themeFill="accent1" w:themeFillShade="BF"/>
           </w:tcPr>
@@ -925,7 +924,7 @@
         </w:tc>
         <w:tc>
           <w:tcPr>
-            <w:tcW w:w="1020" w:type="dxa"/>
+            <w:tcW w:w="1088" w:type="dxa"/>
             <w:shd w:val="clear" w:color="auto" w:fill="366091" w:themeFill="accent1" w:themeFillShade="BF"/>
           </w:tcPr>
           <w:p>
@@ -947,7 +946,29 @@
         </w:tc>
         <w:tc>
           <w:tcPr>
-            <w:tcW w:w="1548" w:type="dxa"/>
+            <w:tcW w:w="1225" w:type="dxa"/>
+            <w:shd w:val="clear" w:color="auto" w:fill="366091" w:themeFill="accent1" w:themeFillShade="BF"/>
+          </w:tcPr>
+          <w:p>
+            <w:pPr>
+              <w:pStyle w:val="2"/>
+              <w:spacing w:before="0" w:line="240" w:lineRule="auto"/>
+              <w:outlineLvl w:val="0"/>
+              <w:rPr>
+                <w:rFonts w:ascii="Arial" w:hAnsi="Arial" w:cs="Arial"/>
+                <w:color w:val="FFFFFF" w:themeColor="background1"/>
+                <w14:textFill>
+                  <w14:solidFill>
+                    <w14:schemeClr w14:val="bg1"/>
+                  </w14:solidFill>
+                </w14:textFill>
+              </w:rPr>
+            </w:pPr>
+          </w:p>
+        </w:tc>
+        <w:tc>
+          <w:tcPr>
+            <w:tcW w:w="1539" w:type="dxa"/>
             <w:shd w:val="clear" w:color="auto" w:fill="366091" w:themeFill="accent1" w:themeFillShade="BF"/>
           </w:tcPr>
           <w:p>
@@ -988,7 +1009,7 @@
         </w:tblPrEx>
         <w:tc>
           <w:tcPr>
-            <w:tcW w:w="673" w:type="dxa"/>
+            <w:tcW w:w="605" w:type="dxa"/>
             <w:shd w:val="clear" w:color="auto" w:fill="B8CCE4" w:themeFill="accent1" w:themeFillTint="66"/>
           </w:tcPr>
           <w:p>
@@ -1015,7 +1036,7 @@
         </w:tc>
         <w:tc>
           <w:tcPr>
-            <w:tcW w:w="5066" w:type="dxa"/>
+            <w:tcW w:w="3795" w:type="dxa"/>
             <w:shd w:val="clear" w:color="auto" w:fill="B8CCE4" w:themeFill="accent1" w:themeFillTint="66"/>
           </w:tcPr>
           <w:p>
@@ -1041,7 +1062,7 @@
         </w:tc>
         <w:tc>
           <w:tcPr>
-            <w:tcW w:w="1269" w:type="dxa"/>
+            <w:tcW w:w="1275" w:type="dxa"/>
             <w:shd w:val="clear" w:color="auto" w:fill="B8CCE4" w:themeFill="accent1" w:themeFillTint="66"/>
           </w:tcPr>
           <w:p>
@@ -1067,25 +1088,53 @@
         </w:tc>
         <w:tc>
           <w:tcPr>
-            <w:tcW w:w="1020" w:type="dxa"/>
+            <w:tcW w:w="1088" w:type="dxa"/>
             <w:shd w:val="clear" w:color="auto" w:fill="B8CCE4" w:themeFill="accent1" w:themeFillTint="66"/>
           </w:tcPr>
           <w:p>
             <w:pPr>
               <w:spacing w:after="0" w:line="240" w:lineRule="auto"/>
               <w:rPr>
-                <w:rFonts w:ascii="Arial" w:hAnsi="Arial" w:cs="Arial"/>
+                <w:rFonts w:hint="default" w:ascii="Arial" w:hAnsi="Arial" w:cs="Arial"/>
                 <w:b/>
                 <w:sz w:val="24"/>
                 <w:szCs w:val="24"/>
-              </w:rPr>
-            </w:pPr>
-            <w:r>
-              <w:rPr>
-                <w:rFonts w:ascii="Arial" w:hAnsi="Arial" w:cs="Arial"/>
+                <w:lang w:val="en-US"/>
+              </w:rPr>
+            </w:pPr>
+            <w:r>
+              <w:rPr>
+                <w:rFonts w:hint="default" w:ascii="Arial" w:hAnsi="Arial" w:cs="Arial"/>
                 <w:b/>
                 <w:sz w:val="24"/>
                 <w:szCs w:val="24"/>
+                <w:lang w:val="en-US"/>
+              </w:rPr>
+              <w:t>Actual Output</w:t>
+            </w:r>
+          </w:p>
+        </w:tc>
+        <w:tc>
+          <w:tcPr>
+            <w:tcW w:w="1225" w:type="dxa"/>
+            <w:shd w:val="clear" w:color="auto" w:fill="B8CCE4" w:themeFill="accent1" w:themeFillTint="66"/>
+          </w:tcPr>
+          <w:p>
+            <w:pPr>
+              <w:spacing w:after="0" w:line="240" w:lineRule="auto"/>
+              <w:rPr>
+                <w:rFonts w:ascii="Arial" w:hAnsi="Arial" w:cs="Arial"/>
+                <w:b/>
+                <w:sz w:val="24"/>
+                <w:szCs w:val="24"/>
+              </w:rPr>
+            </w:pPr>
+            <w:r>
+              <w:rPr>
+                <w:rFonts w:ascii="Arial" w:hAnsi="Arial" w:cs="Arial"/>
+                <w:b/>
+                <w:sz w:val="24"/>
+                <w:szCs w:val="24"/>
               </w:rPr>
               <w:t>Tested By</w:t>
             </w:r>
@@ -1093,7 +1142,7 @@
         </w:tc>
         <w:tc>
           <w:tcPr>
-            <w:tcW w:w="1548" w:type="dxa"/>
+            <w:tcW w:w="1539" w:type="dxa"/>
             <w:shd w:val="clear" w:color="auto" w:fill="B8CCE4" w:themeFill="accent1" w:themeFillTint="66"/>
           </w:tcPr>
           <w:p>
@@ -1138,7 +1187,7 @@
         </w:tblPrEx>
         <w:tc>
           <w:tcPr>
-            <w:tcW w:w="673" w:type="dxa"/>
+            <w:tcW w:w="605" w:type="dxa"/>
           </w:tcPr>
           <w:p>
             <w:pPr>
@@ -1154,7 +1203,7 @@
         </w:tc>
         <w:tc>
           <w:tcPr>
-            <w:tcW w:w="5066" w:type="dxa"/>
+            <w:tcW w:w="3795" w:type="dxa"/>
           </w:tcPr>
           <w:p>
             <w:pPr>
@@ -1385,7 +1434,7 @@
         </w:tc>
         <w:tc>
           <w:tcPr>
-            <w:tcW w:w="1269" w:type="dxa"/>
+            <w:tcW w:w="1275" w:type="dxa"/>
           </w:tcPr>
           <w:p>
             <w:pPr>
@@ -1406,7 +1455,7 @@
         </w:tc>
         <w:tc>
           <w:tcPr>
-            <w:tcW w:w="1020" w:type="dxa"/>
+            <w:tcW w:w="1088" w:type="dxa"/>
           </w:tcPr>
           <w:p>
             <w:pPr>
@@ -1427,7 +1476,30 @@
         </w:tc>
         <w:tc>
           <w:tcPr>
-            <w:tcW w:w="1548" w:type="dxa"/>
+            <w:tcW w:w="1225" w:type="dxa"/>
+          </w:tcPr>
+          <w:p>
+            <w:pPr>
+              <w:spacing w:after="0" w:line="240" w:lineRule="auto"/>
+              <w:rPr>
+                <w:rFonts w:ascii="Arial" w:hAnsi="Arial" w:cs="Arial"/>
+                <w:color w:val="000000" w:themeColor="text1"/>
+                <w:sz w:val="24"/>
+                <w:szCs w:val="24"/>
+                <w14:textFill>
+                  <w14:solidFill>
+                    <w14:schemeClr w14:val="tx1"/>
+                  </w14:solidFill>
+                </w14:textFill>
+              </w:rPr>
+            </w:pPr>
+            <w:bookmarkStart w:id="0" w:name="_GoBack"/>
+            <w:bookmarkEnd w:id="0"/>
+          </w:p>
+        </w:tc>
+        <w:tc>
+          <w:tcPr>
+            <w:tcW w:w="1539" w:type="dxa"/>
           </w:tcPr>
           <w:p>
             <w:pPr>
@@ -1489,7 +1561,7 @@
         </w:tblPrEx>
         <w:tc>
           <w:tcPr>
-            <w:tcW w:w="673" w:type="dxa"/>
+            <w:tcW w:w="605" w:type="dxa"/>
           </w:tcPr>
           <w:p>
             <w:pPr>
@@ -1505,7 +1577,7 @@
         </w:tc>
         <w:tc>
           <w:tcPr>
-            <w:tcW w:w="5066" w:type="dxa"/>
+            <w:tcW w:w="3795" w:type="dxa"/>
           </w:tcPr>
           <w:p>
             <w:pPr>
@@ -1556,7 +1628,7 @@
         </w:tc>
         <w:tc>
           <w:tcPr>
-            <w:tcW w:w="1269" w:type="dxa"/>
+            <w:tcW w:w="1275" w:type="dxa"/>
           </w:tcPr>
           <w:p>
             <w:pPr>
@@ -1577,7 +1649,7 @@
         </w:tc>
         <w:tc>
           <w:tcPr>
-            <w:tcW w:w="1020" w:type="dxa"/>
+            <w:tcW w:w="1088" w:type="dxa"/>
           </w:tcPr>
           <w:p>
             <w:pPr>
@@ -1598,7 +1670,28 @@
         </w:tc>
         <w:tc>
           <w:tcPr>
-            <w:tcW w:w="1548" w:type="dxa"/>
+            <w:tcW w:w="1225" w:type="dxa"/>
+          </w:tcPr>
+          <w:p>
+            <w:pPr>
+              <w:spacing w:after="0" w:line="240" w:lineRule="auto"/>
+              <w:rPr>
+                <w:rFonts w:ascii="Arial" w:hAnsi="Arial" w:cs="Arial"/>
+                <w:color w:val="000000" w:themeColor="text1"/>
+                <w:sz w:val="24"/>
+                <w:szCs w:val="24"/>
+                <w14:textFill>
+                  <w14:solidFill>
+                    <w14:schemeClr w14:val="tx1"/>
+                  </w14:solidFill>
+                </w14:textFill>
+              </w:rPr>
+            </w:pPr>
+          </w:p>
+        </w:tc>
+        <w:tc>
+          <w:tcPr>
+            <w:tcW w:w="1539" w:type="dxa"/>
           </w:tcPr>
           <w:p>
             <w:pPr>

</xml_diff>